<commit_message>
Added base Spring Boot project, SonarCloud CI (workflow) and updated QA manual to include SonarCloud CI
</commit_message>
<xml_diff>
--- a/docs/QA_Manual.docx
+++ b/docs/QA_Manual.docx
@@ -2239,45 +2239,7 @@
           <w:szCs w:val="24"/>
           <w:rtl w:val="0"/>
         </w:rPr>
-        <w:t xml:space="preserve">In every pull request, a github workflow (defined with a yml file in the repo) launches the containers (docker compose) and run the tests. </w:t>
-      </w:r>
-    </w:p>
-    <w:p>
-      <w:pPr>
-        <w:ind w:left="720" w:firstLine="0"/>
-        <w:rPr>
-          <w:rFonts w:ascii="Arial" w:cs="Arial" w:eastAsia="Arial" w:hAnsi="Arial"/>
-          <w:sz w:val="24"/>
-          <w:szCs w:val="24"/>
-        </w:rPr>
-      </w:pPr>
-      <w:r>
-        <w:rPr>
-          <w:rFonts w:ascii="Arial" w:cs="Arial" w:eastAsia="Arial" w:hAnsi="Arial"/>
-          <w:sz w:val="24"/>
-          <w:szCs w:val="24"/>
-          <w:rtl w:val="0"/>
-        </w:rPr>
-        <w:t xml:space="preserve">There is also automatic static code analysis, to make sure the pull request passes our quality gate.</w:t>
-      </w:r>
-    </w:p>
-    <w:p>
-      <w:pPr>
-        <w:ind w:left="720" w:firstLine="0"/>
-        <w:rPr>
-          <w:rFonts w:ascii="Arial" w:cs="Arial" w:eastAsia="Arial" w:hAnsi="Arial"/>
-          <w:sz w:val="24"/>
-          <w:szCs w:val="24"/>
-        </w:rPr>
-      </w:pPr>
-      <w:r>
-        <w:rPr>
-          <w:rFonts w:ascii="Arial" w:cs="Arial" w:eastAsia="Arial" w:hAnsi="Arial"/>
-          <w:sz w:val="24"/>
-          <w:szCs w:val="24"/>
-          <w:rtl w:val="0"/>
-        </w:rPr>
-        <w:t xml:space="preserve">The PR may then be accepted or refused automatically or manually.</w:t>
+        <w:t xml:space="preserve">In every pull request, a github workflow (defined with a yml file in the repo) runs the tests. We also use SonarCloud for CI: in every pull request, SonarCloud’s workflow will perform a static code analysis. All the tests and the quality gate must be passed in order for the PR to be accepted (may be accepted/refused automatically or manually).</w:t>
       </w:r>
     </w:p>
     <w:p>

</xml_diff>

<commit_message>
Added base Spring Boot project, SonarCloud CI (workflow) and updated QA manual to include SonarCloud CI (#4)
</commit_message>
<xml_diff>
--- a/docs/QA_Manual.docx
+++ b/docs/QA_Manual.docx
@@ -2239,45 +2239,7 @@
           <w:szCs w:val="24"/>
           <w:rtl w:val="0"/>
         </w:rPr>
-        <w:t xml:space="preserve">In every pull request, a github workflow (defined with a yml file in the repo) launches the containers (docker compose) and run the tests. </w:t>
-      </w:r>
-    </w:p>
-    <w:p>
-      <w:pPr>
-        <w:ind w:left="720" w:firstLine="0"/>
-        <w:rPr>
-          <w:rFonts w:ascii="Arial" w:cs="Arial" w:eastAsia="Arial" w:hAnsi="Arial"/>
-          <w:sz w:val="24"/>
-          <w:szCs w:val="24"/>
-        </w:rPr>
-      </w:pPr>
-      <w:r>
-        <w:rPr>
-          <w:rFonts w:ascii="Arial" w:cs="Arial" w:eastAsia="Arial" w:hAnsi="Arial"/>
-          <w:sz w:val="24"/>
-          <w:szCs w:val="24"/>
-          <w:rtl w:val="0"/>
-        </w:rPr>
-        <w:t xml:space="preserve">There is also automatic static code analysis, to make sure the pull request passes our quality gate.</w:t>
-      </w:r>
-    </w:p>
-    <w:p>
-      <w:pPr>
-        <w:ind w:left="720" w:firstLine="0"/>
-        <w:rPr>
-          <w:rFonts w:ascii="Arial" w:cs="Arial" w:eastAsia="Arial" w:hAnsi="Arial"/>
-          <w:sz w:val="24"/>
-          <w:szCs w:val="24"/>
-        </w:rPr>
-      </w:pPr>
-      <w:r>
-        <w:rPr>
-          <w:rFonts w:ascii="Arial" w:cs="Arial" w:eastAsia="Arial" w:hAnsi="Arial"/>
-          <w:sz w:val="24"/>
-          <w:szCs w:val="24"/>
-          <w:rtl w:val="0"/>
-        </w:rPr>
-        <w:t xml:space="preserve">The PR may then be accepted or refused automatically or manually.</w:t>
+        <w:t xml:space="preserve">In every pull request, a github workflow (defined with a yml file in the repo) runs the tests. We also use SonarCloud for CI: in every pull request, SonarCloud’s workflow will perform a static code analysis. All the tests and the quality gate must be passed in order for the PR to be accepted (may be accepted/refused automatically or manually).</w:t>
       </w:r>
     </w:p>
     <w:p>

</xml_diff>